<commit_message>
Revisi SRS Barcode Request
</commit_message>
<xml_diff>
--- a/Docs/SRS.SI.AHA.AG - Barcode Request.docx
+++ b/Docs/SRS.SI.AHA.AG - Barcode Request.docx
@@ -371,6 +371,171 @@
         <w:t>:</w:t>
       </w:r>
     </w:p>
+    <w:p>
+      <w:pPr>
+        <w:pStyle w:val="ListParagraph"/>
+        <w:numPr>
+          <w:ilvl w:val="0"/>
+          <w:numId w:val="17"/>
+        </w:numPr>
+      </w:pPr>
+      <w:r>
+        <w:t>Input Barcode Request</w:t>
+      </w:r>
+    </w:p>
+    <w:p>
+      <w:pPr>
+        <w:pStyle w:val="ListParagraph"/>
+        <w:numPr>
+          <w:ilvl w:val="0"/>
+          <w:numId w:val="17"/>
+        </w:numPr>
+      </w:pPr>
+      <w:r>
+        <w:t>Slip Barcode Request</w:t>
+      </w:r>
+    </w:p>
+    <w:p>
+      <w:pPr>
+        <w:pStyle w:val="ListParagraph"/>
+        <w:numPr>
+          <w:ilvl w:val="0"/>
+          <w:numId w:val="17"/>
+        </w:numPr>
+      </w:pPr>
+      <w:r>
+        <w:t xml:space="preserve">Input barcode request </w:t>
+      </w:r>
+      <w:proofErr w:type="spellStart"/>
+      <w:r>
+        <w:t>bisa</w:t>
+      </w:r>
+      <w:proofErr w:type="spellEnd"/>
+      <w:r>
+        <w:t xml:space="preserve"> </w:t>
+      </w:r>
+      <w:proofErr w:type="spellStart"/>
+      <w:r>
+        <w:t>merujuk</w:t>
+      </w:r>
+      <w:proofErr w:type="spellEnd"/>
+      <w:r>
+        <w:t xml:space="preserve"> </w:t>
+      </w:r>
+      <w:proofErr w:type="spellStart"/>
+      <w:r>
+        <w:t>pada</w:t>
+      </w:r>
+      <w:proofErr w:type="spellEnd"/>
+      <w:r>
+        <w:t xml:space="preserve"> no PO, </w:t>
+      </w:r>
+      <w:proofErr w:type="spellStart"/>
+      <w:r>
+        <w:t>sehingga</w:t>
+      </w:r>
+      <w:proofErr w:type="spellEnd"/>
+      <w:r>
+        <w:t xml:space="preserve"> </w:t>
+      </w:r>
+      <w:proofErr w:type="spellStart"/>
+      <w:r>
+        <w:t>ketika</w:t>
+      </w:r>
+      <w:proofErr w:type="spellEnd"/>
+      <w:r>
+        <w:t xml:space="preserve"> PO di load, item-item PO </w:t>
+      </w:r>
+      <w:proofErr w:type="spellStart"/>
+      <w:r>
+        <w:t>akan</w:t>
+      </w:r>
+      <w:proofErr w:type="spellEnd"/>
+      <w:r>
+        <w:t xml:space="preserve"> </w:t>
+      </w:r>
+      <w:proofErr w:type="spellStart"/>
+      <w:r>
+        <w:t>masuk</w:t>
+      </w:r>
+      <w:proofErr w:type="spellEnd"/>
+      <w:r>
+        <w:t xml:space="preserve"> di grid Barcode Request Item</w:t>
+      </w:r>
+    </w:p>
+    <w:p>
+      <w:pPr>
+        <w:pStyle w:val="ListParagraph"/>
+        <w:numPr>
+          <w:ilvl w:val="0"/>
+          <w:numId w:val="17"/>
+        </w:numPr>
+        <w:rPr>
+          <w:b/>
+          <w:bCs/>
+        </w:rPr>
+      </w:pPr>
+      <w:proofErr w:type="spellStart"/>
+      <w:r>
+        <w:t>Harga</w:t>
+      </w:r>
+      <w:proofErr w:type="spellEnd"/>
+      <w:r>
+        <w:t xml:space="preserve"> </w:t>
+      </w:r>
+      <w:proofErr w:type="spellStart"/>
+      <w:r>
+        <w:t>jasa</w:t>
+      </w:r>
+      <w:proofErr w:type="spellEnd"/>
+      <w:r>
+        <w:t xml:space="preserve"> </w:t>
+      </w:r>
+      <w:proofErr w:type="spellStart"/>
+      <w:r>
+        <w:t>cetak</w:t>
+      </w:r>
+      <w:proofErr w:type="spellEnd"/>
+      <w:r>
+        <w:t xml:space="preserve"> barcode di-default </w:t>
+      </w:r>
+      <w:proofErr w:type="spellStart"/>
+      <w:r>
+        <w:t>dengan</w:t>
+      </w:r>
+      <w:proofErr w:type="spellEnd"/>
+      <w:r>
+        <w:t xml:space="preserve"> </w:t>
+      </w:r>
+      <w:proofErr w:type="spellStart"/>
+      <w:r>
+        <w:t>membaca</w:t>
+      </w:r>
+      <w:proofErr w:type="spellEnd"/>
+      <w:r>
+        <w:t xml:space="preserve"> variable </w:t>
+      </w:r>
+      <w:bookmarkStart w:id="0" w:name="_GoBack"/>
+      <w:proofErr w:type="spellStart"/>
+      <w:proofErr w:type="gramStart"/>
+      <w:r>
+        <w:rPr>
+          <w:b/>
+          <w:bCs/>
+        </w:rPr>
+        <w:t>TRetno.SettingApp.PRICE</w:t>
+      </w:r>
+      <w:proofErr w:type="gramEnd"/>
+      <w:r>
+        <w:rPr>
+          <w:b/>
+          <w:bCs/>
+        </w:rPr>
+        <w:t>_BARCODE_REQ</w:t>
+      </w:r>
+      <w:proofErr w:type="spellEnd"/>
+    </w:p>
+    <w:bookmarkEnd w:id="0"/>
     <w:p>
       <w:pPr>
         <w:pStyle w:val="ListParagraph"/>
@@ -448,10 +613,7 @@
         <w:t xml:space="preserve"> (BR-00000000000)</w:t>
       </w:r>
       <w:r>
-        <w:t xml:space="preserve">, </w:t>
-      </w:r>
-      <w:r>
-        <w:t xml:space="preserve">Generate </w:t>
+        <w:t xml:space="preserve">, Generate </w:t>
       </w:r>
       <w:proofErr w:type="spellStart"/>
       <w:r>
@@ -1064,6 +1226,7 @@
         <w:pStyle w:val="Heading2"/>
       </w:pPr>
       <w:r>
+        <w:lastRenderedPageBreak/>
         <w:t>References (</w:t>
       </w:r>
       <w:proofErr w:type="spellStart"/>
@@ -1169,15 +1332,23 @@
       </w:r>
       <w:proofErr w:type="spellEnd"/>
       <w:r>
-        <w:t xml:space="preserve"> inventory </w:t>
-      </w:r>
-      <w:proofErr w:type="spellStart"/>
-      <w:r>
-        <w:t>barang</w:t>
-      </w:r>
-      <w:proofErr w:type="spellEnd"/>
-      <w:r>
-        <w:t xml:space="preserve"> bonus </w:t>
+        <w:t xml:space="preserve"> </w:t>
+      </w:r>
+      <w:proofErr w:type="spellStart"/>
+      <w:r>
+        <w:t>permintaan</w:t>
+      </w:r>
+      <w:proofErr w:type="spellEnd"/>
+      <w:r>
+        <w:t xml:space="preserve"> </w:t>
+      </w:r>
+      <w:proofErr w:type="spellStart"/>
+      <w:r>
+        <w:t>cetak</w:t>
+      </w:r>
+      <w:proofErr w:type="spellEnd"/>
+      <w:r>
+        <w:t xml:space="preserve"> barcode </w:t>
       </w:r>
       <w:proofErr w:type="spellStart"/>
       <w:r>
@@ -1185,74 +1356,140 @@
       </w:r>
       <w:proofErr w:type="spellEnd"/>
       <w:r>
-        <w:t xml:space="preserve"> </w:t>
-      </w:r>
-      <w:proofErr w:type="spellStart"/>
-      <w:r>
-        <w:t>transaksi</w:t>
-      </w:r>
-      <w:proofErr w:type="spellEnd"/>
-      <w:r>
-        <w:t xml:space="preserve"> PO/DO</w:t>
-      </w:r>
+        <w:t xml:space="preserve"> supplier. Supplier yang </w:t>
+      </w:r>
+      <w:proofErr w:type="spellStart"/>
+      <w:r>
+        <w:t>meminta</w:t>
+      </w:r>
+      <w:proofErr w:type="spellEnd"/>
+      <w:r>
+        <w:t xml:space="preserve"> </w:t>
+      </w:r>
+      <w:proofErr w:type="spellStart"/>
+      <w:r>
+        <w:t>dicetakkan</w:t>
+      </w:r>
+      <w:proofErr w:type="spellEnd"/>
+      <w:r>
+        <w:t xml:space="preserve"> barcode </w:t>
+      </w:r>
+      <w:proofErr w:type="spellStart"/>
+      <w:r>
+        <w:t>biasanya</w:t>
+      </w:r>
+      <w:proofErr w:type="spellEnd"/>
+      <w:r>
+        <w:t xml:space="preserve"> supplier PATRA/KONTRABON. </w:t>
+      </w:r>
+      <w:proofErr w:type="spellStart"/>
+      <w:r>
+        <w:t>Kenapa</w:t>
+      </w:r>
+      <w:proofErr w:type="spellEnd"/>
+      <w:r>
+        <w:t xml:space="preserve"> </w:t>
+      </w:r>
+      <w:proofErr w:type="spellStart"/>
+      <w:proofErr w:type="gramStart"/>
+      <w:r>
+        <w:t>demikian</w:t>
+      </w:r>
+      <w:proofErr w:type="spellEnd"/>
+      <w:r>
+        <w:t xml:space="preserve"> ?</w:t>
+      </w:r>
+      <w:proofErr w:type="gramEnd"/>
+      <w:r>
+        <w:t xml:space="preserve"> </w:t>
+      </w:r>
+      <w:proofErr w:type="spellStart"/>
+      <w:r>
+        <w:t>Karena</w:t>
+      </w:r>
+      <w:proofErr w:type="spellEnd"/>
+      <w:r>
+        <w:t xml:space="preserve"> </w:t>
+      </w:r>
+      <w:proofErr w:type="spellStart"/>
+      <w:r>
+        <w:t>barang-barang</w:t>
+      </w:r>
+      <w:proofErr w:type="spellEnd"/>
+      <w:r>
+        <w:t xml:space="preserve"> </w:t>
+      </w:r>
+      <w:proofErr w:type="spellStart"/>
+      <w:r>
+        <w:t>patra</w:t>
+      </w:r>
+      <w:proofErr w:type="spellEnd"/>
+      <w:r>
+        <w:t>/</w:t>
+      </w:r>
+      <w:proofErr w:type="spellStart"/>
+      <w:r>
+        <w:t>kontrabon</w:t>
+      </w:r>
+      <w:proofErr w:type="spellEnd"/>
+      <w:r>
+        <w:t xml:space="preserve"> </w:t>
+      </w:r>
+      <w:proofErr w:type="spellStart"/>
+      <w:r>
+        <w:t>biasanya</w:t>
+      </w:r>
+      <w:proofErr w:type="spellEnd"/>
+      <w:r>
+        <w:t xml:space="preserve"> </w:t>
+      </w:r>
+      <w:proofErr w:type="spellStart"/>
+      <w:r>
+        <w:t>tidak</w:t>
+      </w:r>
+      <w:proofErr w:type="spellEnd"/>
+      <w:r>
+        <w:t xml:space="preserve"> </w:t>
+      </w:r>
+      <w:proofErr w:type="spellStart"/>
+      <w:r>
+        <w:t>memiliki</w:t>
+      </w:r>
+      <w:proofErr w:type="spellEnd"/>
+      <w:r>
+        <w:t xml:space="preserve"> barcode, </w:t>
+      </w:r>
+      <w:proofErr w:type="spellStart"/>
+      <w:r>
+        <w:t>sehingga</w:t>
+      </w:r>
+      <w:proofErr w:type="spellEnd"/>
+      <w:r>
+        <w:t xml:space="preserve"> </w:t>
+      </w:r>
+      <w:proofErr w:type="spellStart"/>
+      <w:r>
+        <w:t>harus</w:t>
+      </w:r>
+      <w:proofErr w:type="spellEnd"/>
+      <w:r>
+        <w:t xml:space="preserve"> </w:t>
+      </w:r>
+      <w:proofErr w:type="spellStart"/>
+      <w:r>
+        <w:t>dibuatkan</w:t>
+      </w:r>
+      <w:proofErr w:type="spellEnd"/>
+      <w:r>
+        <w:t xml:space="preserve"> di </w:t>
+      </w:r>
+      <w:proofErr w:type="spellStart"/>
+      <w:r>
+        <w:t>Assalam</w:t>
+      </w:r>
+      <w:proofErr w:type="spellEnd"/>
       <w:r>
         <w:t>.</w:t>
-      </w:r>
-      <w:r>
-        <w:t xml:space="preserve"> </w:t>
-      </w:r>
-      <w:proofErr w:type="spellStart"/>
-      <w:r>
-        <w:t>Barang</w:t>
-      </w:r>
-      <w:proofErr w:type="spellEnd"/>
-      <w:r>
-        <w:t xml:space="preserve"> bonus </w:t>
-      </w:r>
-      <w:proofErr w:type="spellStart"/>
-      <w:r>
-        <w:t>catat</w:t>
-      </w:r>
-      <w:proofErr w:type="spellEnd"/>
-      <w:r>
-        <w:t xml:space="preserve"> </w:t>
-      </w:r>
-      <w:proofErr w:type="spellStart"/>
-      <w:r>
-        <w:t>dengan</w:t>
-      </w:r>
-      <w:proofErr w:type="spellEnd"/>
-      <w:r>
-        <w:t xml:space="preserve"> </w:t>
-      </w:r>
-      <w:proofErr w:type="spellStart"/>
-      <w:r>
-        <w:t>dua</w:t>
-      </w:r>
-      <w:proofErr w:type="spellEnd"/>
-      <w:r>
-        <w:t xml:space="preserve"> model </w:t>
-      </w:r>
-      <w:proofErr w:type="spellStart"/>
-      <w:proofErr w:type="gramStart"/>
-      <w:r>
-        <w:t>yaitu</w:t>
-      </w:r>
-      <w:proofErr w:type="spellEnd"/>
-      <w:r>
-        <w:t xml:space="preserve"> :</w:t>
-      </w:r>
-      <w:proofErr w:type="gramEnd"/>
-      <w:r>
-        <w:t xml:space="preserve"> BONUS_FOR_SALE </w:t>
-      </w:r>
-      <w:proofErr w:type="spellStart"/>
-      <w:r>
-        <w:t>dan</w:t>
-      </w:r>
-      <w:proofErr w:type="spellEnd"/>
-      <w:r>
-        <w:t xml:space="preserve"> BONUS_NOT_FOR_SALE.</w:t>
       </w:r>
     </w:p>
     <w:p>
@@ -1713,6 +1950,9 @@
         <w:jc w:val="center"/>
       </w:pPr>
       <w:r>
+        <w:rPr>
+          <w:noProof/>
+        </w:rPr>
         <w:drawing>
           <wp:inline distT="0" distB="0" distL="0" distR="0" wp14:anchorId="07D3B470" wp14:editId="43B5026E">
             <wp:extent cx="6087325" cy="4324954"/>
@@ -1777,6 +2017,9 @@
         <w:jc w:val="center"/>
       </w:pPr>
       <w:r>
+        <w:rPr>
+          <w:noProof/>
+        </w:rPr>
         <w:lastRenderedPageBreak/>
         <w:drawing>
           <wp:inline distT="0" distB="0" distL="0" distR="0" wp14:anchorId="252453F6" wp14:editId="411BC3F1">
@@ -1814,8 +2057,6 @@
           </wp:inline>
         </w:drawing>
       </w:r>
-      <w:bookmarkStart w:id="0" w:name="_GoBack"/>
-      <w:bookmarkEnd w:id="0"/>
     </w:p>
     <w:p>
       <w:pPr>
@@ -1834,6 +2075,18 @@
       <w:r>
         <w:t>Barcode Request</w:t>
       </w:r>
+    </w:p>
+    <w:p>
+      <w:pPr>
+        <w:pStyle w:val="ListParagraph"/>
+        <w:jc w:val="center"/>
+      </w:pPr>
+    </w:p>
+    <w:p>
+      <w:pPr>
+        <w:pStyle w:val="ListParagraph"/>
+        <w:jc w:val="left"/>
+      </w:pPr>
     </w:p>
     <w:sectPr>
       <w:headerReference w:type="default" r:id="rId10"/>
@@ -2629,6 +2882,95 @@
     </w:lvl>
   </w:abstractNum>
   <w:abstractNum w:abstractNumId="1" w15:restartNumberingAfterBreak="0">
+    <w:nsid w:val="15BD1DA7"/>
+    <w:multiLevelType w:val="hybridMultilevel"/>
+    <w:tmpl w:val="F90AC1A4"/>
+    <w:lvl w:ilvl="0" w:tplc="C5A4D578">
+      <w:start w:val="1"/>
+      <w:numFmt w:val="lowerLetter"/>
+      <w:lvlText w:val="%1."/>
+      <w:lvlJc w:val="left"/>
+      <w:pPr>
+        <w:ind w:left="927" w:hanging="360"/>
+      </w:pPr>
+      <w:rPr>
+        <w:rFonts w:hint="default"/>
+      </w:rPr>
+    </w:lvl>
+    <w:lvl w:ilvl="1" w:tplc="04090019" w:tentative="1">
+      <w:start w:val="1"/>
+      <w:numFmt w:val="lowerLetter"/>
+      <w:lvlText w:val="%2."/>
+      <w:lvlJc w:val="left"/>
+      <w:pPr>
+        <w:ind w:left="1647" w:hanging="360"/>
+      </w:pPr>
+    </w:lvl>
+    <w:lvl w:ilvl="2" w:tplc="0409001B" w:tentative="1">
+      <w:start w:val="1"/>
+      <w:numFmt w:val="lowerRoman"/>
+      <w:lvlText w:val="%3."/>
+      <w:lvlJc w:val="right"/>
+      <w:pPr>
+        <w:ind w:left="2367" w:hanging="180"/>
+      </w:pPr>
+    </w:lvl>
+    <w:lvl w:ilvl="3" w:tplc="0409000F" w:tentative="1">
+      <w:start w:val="1"/>
+      <w:numFmt w:val="decimal"/>
+      <w:lvlText w:val="%4."/>
+      <w:lvlJc w:val="left"/>
+      <w:pPr>
+        <w:ind w:left="3087" w:hanging="360"/>
+      </w:pPr>
+    </w:lvl>
+    <w:lvl w:ilvl="4" w:tplc="04090019" w:tentative="1">
+      <w:start w:val="1"/>
+      <w:numFmt w:val="lowerLetter"/>
+      <w:lvlText w:val="%5."/>
+      <w:lvlJc w:val="left"/>
+      <w:pPr>
+        <w:ind w:left="3807" w:hanging="360"/>
+      </w:pPr>
+    </w:lvl>
+    <w:lvl w:ilvl="5" w:tplc="0409001B" w:tentative="1">
+      <w:start w:val="1"/>
+      <w:numFmt w:val="lowerRoman"/>
+      <w:lvlText w:val="%6."/>
+      <w:lvlJc w:val="right"/>
+      <w:pPr>
+        <w:ind w:left="4527" w:hanging="180"/>
+      </w:pPr>
+    </w:lvl>
+    <w:lvl w:ilvl="6" w:tplc="0409000F" w:tentative="1">
+      <w:start w:val="1"/>
+      <w:numFmt w:val="decimal"/>
+      <w:lvlText w:val="%7."/>
+      <w:lvlJc w:val="left"/>
+      <w:pPr>
+        <w:ind w:left="5247" w:hanging="360"/>
+      </w:pPr>
+    </w:lvl>
+    <w:lvl w:ilvl="7" w:tplc="04090019" w:tentative="1">
+      <w:start w:val="1"/>
+      <w:numFmt w:val="lowerLetter"/>
+      <w:lvlText w:val="%8."/>
+      <w:lvlJc w:val="left"/>
+      <w:pPr>
+        <w:ind w:left="5967" w:hanging="360"/>
+      </w:pPr>
+    </w:lvl>
+    <w:lvl w:ilvl="8" w:tplc="0409001B" w:tentative="1">
+      <w:start w:val="1"/>
+      <w:numFmt w:val="lowerRoman"/>
+      <w:lvlText w:val="%9."/>
+      <w:lvlJc w:val="right"/>
+      <w:pPr>
+        <w:ind w:left="6687" w:hanging="180"/>
+      </w:pPr>
+    </w:lvl>
+  </w:abstractNum>
+  <w:abstractNum w:abstractNumId="2" w15:restartNumberingAfterBreak="0">
     <w:nsid w:val="18C3393D"/>
     <w:multiLevelType w:val="multilevel"/>
     <w:tmpl w:val="0409001F"/>
@@ -2714,7 +3056,7 @@
       </w:pPr>
     </w:lvl>
   </w:abstractNum>
-  <w:abstractNum w:abstractNumId="2" w15:restartNumberingAfterBreak="0">
+  <w:abstractNum w:abstractNumId="3" w15:restartNumberingAfterBreak="0">
     <w:nsid w:val="1BE14F5D"/>
     <w:multiLevelType w:val="hybridMultilevel"/>
     <w:tmpl w:val="F644191A"/>
@@ -2800,7 +3142,7 @@
       </w:pPr>
     </w:lvl>
   </w:abstractNum>
-  <w:abstractNum w:abstractNumId="3" w15:restartNumberingAfterBreak="0">
+  <w:abstractNum w:abstractNumId="4" w15:restartNumberingAfterBreak="0">
     <w:nsid w:val="1EB708B2"/>
     <w:multiLevelType w:val="hybridMultilevel"/>
     <w:tmpl w:val="DFE26216"/>
@@ -2886,7 +3228,7 @@
       </w:pPr>
     </w:lvl>
   </w:abstractNum>
-  <w:abstractNum w:abstractNumId="4" w15:restartNumberingAfterBreak="0">
+  <w:abstractNum w:abstractNumId="5" w15:restartNumberingAfterBreak="0">
     <w:nsid w:val="22F30138"/>
     <w:multiLevelType w:val="hybridMultilevel"/>
     <w:tmpl w:val="D3AE784A"/>
@@ -2999,7 +3341,7 @@
       </w:rPr>
     </w:lvl>
   </w:abstractNum>
-  <w:abstractNum w:abstractNumId="5" w15:restartNumberingAfterBreak="0">
+  <w:abstractNum w:abstractNumId="6" w15:restartNumberingAfterBreak="0">
     <w:nsid w:val="24EC2110"/>
     <w:multiLevelType w:val="hybridMultilevel"/>
     <w:tmpl w:val="B360FDA2"/>
@@ -3112,7 +3454,7 @@
       </w:rPr>
     </w:lvl>
   </w:abstractNum>
-  <w:abstractNum w:abstractNumId="6" w15:restartNumberingAfterBreak="0">
+  <w:abstractNum w:abstractNumId="7" w15:restartNumberingAfterBreak="0">
     <w:nsid w:val="2DE32A12"/>
     <w:multiLevelType w:val="multilevel"/>
     <w:tmpl w:val="0409001F"/>
@@ -3198,7 +3540,7 @@
       </w:pPr>
     </w:lvl>
   </w:abstractNum>
-  <w:abstractNum w:abstractNumId="7" w15:restartNumberingAfterBreak="0">
+  <w:abstractNum w:abstractNumId="8" w15:restartNumberingAfterBreak="0">
     <w:nsid w:val="36285950"/>
     <w:multiLevelType w:val="hybridMultilevel"/>
     <w:tmpl w:val="A06CC124"/>
@@ -3311,7 +3653,7 @@
       </w:rPr>
     </w:lvl>
   </w:abstractNum>
-  <w:abstractNum w:abstractNumId="8" w15:restartNumberingAfterBreak="0">
+  <w:abstractNum w:abstractNumId="9" w15:restartNumberingAfterBreak="0">
     <w:nsid w:val="3AFA5529"/>
     <w:multiLevelType w:val="hybridMultilevel"/>
     <w:tmpl w:val="0DDAA9B4"/>
@@ -3400,7 +3742,7 @@
       </w:pPr>
     </w:lvl>
   </w:abstractNum>
-  <w:abstractNum w:abstractNumId="9" w15:restartNumberingAfterBreak="0">
+  <w:abstractNum w:abstractNumId="10" w15:restartNumberingAfterBreak="0">
     <w:nsid w:val="5B662F23"/>
     <w:multiLevelType w:val="hybridMultilevel"/>
     <w:tmpl w:val="0464AA78"/>
@@ -3513,7 +3855,7 @@
       </w:rPr>
     </w:lvl>
   </w:abstractNum>
-  <w:abstractNum w:abstractNumId="10" w15:restartNumberingAfterBreak="0">
+  <w:abstractNum w:abstractNumId="11" w15:restartNumberingAfterBreak="0">
     <w:nsid w:val="60415BA2"/>
     <w:multiLevelType w:val="hybridMultilevel"/>
     <w:tmpl w:val="3E2A2A3E"/>
@@ -3626,7 +3968,7 @@
       </w:rPr>
     </w:lvl>
   </w:abstractNum>
-  <w:abstractNum w:abstractNumId="11" w15:restartNumberingAfterBreak="0">
+  <w:abstractNum w:abstractNumId="12" w15:restartNumberingAfterBreak="0">
     <w:nsid w:val="61C21FB1"/>
     <w:multiLevelType w:val="hybridMultilevel"/>
     <w:tmpl w:val="03FC35B4"/>
@@ -3739,7 +4081,7 @@
       </w:rPr>
     </w:lvl>
   </w:abstractNum>
-  <w:abstractNum w:abstractNumId="12" w15:restartNumberingAfterBreak="0">
+  <w:abstractNum w:abstractNumId="13" w15:restartNumberingAfterBreak="0">
     <w:nsid w:val="644F7304"/>
     <w:multiLevelType w:val="hybridMultilevel"/>
     <w:tmpl w:val="617E724E"/>
@@ -3852,7 +4194,7 @@
       </w:rPr>
     </w:lvl>
   </w:abstractNum>
-  <w:abstractNum w:abstractNumId="13" w15:restartNumberingAfterBreak="0">
+  <w:abstractNum w:abstractNumId="14" w15:restartNumberingAfterBreak="0">
     <w:nsid w:val="670E4DB9"/>
     <w:multiLevelType w:val="multilevel"/>
     <w:tmpl w:val="6C1CDF98"/>
@@ -3938,7 +4280,7 @@
       </w:pPr>
     </w:lvl>
   </w:abstractNum>
-  <w:abstractNum w:abstractNumId="14" w15:restartNumberingAfterBreak="0">
+  <w:abstractNum w:abstractNumId="15" w15:restartNumberingAfterBreak="0">
     <w:nsid w:val="6ACD0C00"/>
     <w:multiLevelType w:val="hybridMultilevel"/>
     <w:tmpl w:val="3D5A16D4"/>
@@ -4027,7 +4369,7 @@
       </w:pPr>
     </w:lvl>
   </w:abstractNum>
-  <w:abstractNum w:abstractNumId="15" w15:restartNumberingAfterBreak="0">
+  <w:abstractNum w:abstractNumId="16" w15:restartNumberingAfterBreak="0">
     <w:nsid w:val="6E620640"/>
     <w:multiLevelType w:val="multilevel"/>
     <w:tmpl w:val="0082BF22"/>
@@ -4123,52 +4465,55 @@
     </w:lvl>
   </w:abstractNum>
   <w:num w:numId="1">
+    <w:abstractNumId w:val="4"/>
+  </w:num>
+  <w:num w:numId="2">
+    <w:abstractNumId w:val="2"/>
+  </w:num>
+  <w:num w:numId="3">
+    <w:abstractNumId w:val="7"/>
+  </w:num>
+  <w:num w:numId="4">
+    <w:abstractNumId w:val="14"/>
+  </w:num>
+  <w:num w:numId="5">
+    <w:abstractNumId w:val="16"/>
+  </w:num>
+  <w:num w:numId="6">
+    <w:abstractNumId w:val="8"/>
+  </w:num>
+  <w:num w:numId="7">
+    <w:abstractNumId w:val="10"/>
+  </w:num>
+  <w:num w:numId="8">
+    <w:abstractNumId w:val="5"/>
+  </w:num>
+  <w:num w:numId="9">
+    <w:abstractNumId w:val="11"/>
+  </w:num>
+  <w:num w:numId="10">
+    <w:abstractNumId w:val="6"/>
+  </w:num>
+  <w:num w:numId="11">
+    <w:abstractNumId w:val="9"/>
+  </w:num>
+  <w:num w:numId="12">
+    <w:abstractNumId w:val="13"/>
+  </w:num>
+  <w:num w:numId="13">
     <w:abstractNumId w:val="3"/>
   </w:num>
-  <w:num w:numId="2">
-    <w:abstractNumId w:val="1"/>
-  </w:num>
-  <w:num w:numId="3">
-    <w:abstractNumId w:val="6"/>
-  </w:num>
-  <w:num w:numId="4">
-    <w:abstractNumId w:val="13"/>
-  </w:num>
-  <w:num w:numId="5">
+  <w:num w:numId="14">
     <w:abstractNumId w:val="15"/>
-  </w:num>
-  <w:num w:numId="6">
-    <w:abstractNumId w:val="7"/>
-  </w:num>
-  <w:num w:numId="7">
-    <w:abstractNumId w:val="9"/>
-  </w:num>
-  <w:num w:numId="8">
-    <w:abstractNumId w:val="4"/>
-  </w:num>
-  <w:num w:numId="9">
-    <w:abstractNumId w:val="10"/>
-  </w:num>
-  <w:num w:numId="10">
-    <w:abstractNumId w:val="5"/>
-  </w:num>
-  <w:num w:numId="11">
-    <w:abstractNumId w:val="8"/>
-  </w:num>
-  <w:num w:numId="12">
-    <w:abstractNumId w:val="12"/>
-  </w:num>
-  <w:num w:numId="13">
-    <w:abstractNumId w:val="2"/>
-  </w:num>
-  <w:num w:numId="14">
-    <w:abstractNumId w:val="14"/>
   </w:num>
   <w:num w:numId="15">
     <w:abstractNumId w:val="0"/>
   </w:num>
   <w:num w:numId="16">
-    <w:abstractNumId w:val="11"/>
+    <w:abstractNumId w:val="12"/>
+  </w:num>
+  <w:num w:numId="17">
+    <w:abstractNumId w:val="1"/>
   </w:num>
 </w:numbering>
 </file>

</xml_diff>